<commit_message>
correction after re-reading; further re-writing will be done soon
</commit_message>
<xml_diff>
--- a/Documents/MS1_Project_proposal.docx
+++ b/Documents/MS1_Project_proposal.docx
@@ -63,13 +63,8 @@
         </w:numPr>
       </w:pPr>
       <w:r>
-        <w:t xml:space="preserve">Nikolaos </w:t>
-      </w:r>
-      <w:proofErr w:type="spellStart"/>
-      <w:r>
-        <w:t>Tatarakis</w:t>
-      </w:r>
-      <w:proofErr w:type="spellEnd"/>
+        <w:t>Nikolaos Tatarakis</w:t>
+      </w:r>
     </w:p>
     <w:p>
       <w:pPr>
@@ -81,15 +76,7 @@
         <w:rPr>
           <w:rStyle w:val="berschrift1Zeichen"/>
         </w:rPr>
-        <w:t xml:space="preserve">Project </w:t>
-      </w:r>
-      <w:bookmarkStart w:id="0" w:name="_GoBack"/>
-      <w:bookmarkEnd w:id="0"/>
-      <w:r>
-        <w:rPr>
-          <w:rStyle w:val="berschrift1Zeichen"/>
-        </w:rPr>
-        <w:t>Topic</w:t>
+        <w:t>Project Topic</w:t>
       </w:r>
     </w:p>
     <w:p>
@@ -118,12 +105,44 @@
     </w:p>
     <w:p>
       <w:r>
-        <w:t>The text analyser we are going to develop should be able to classify texts according to their transferred mood. In a first step the analyser should be able to put song lyrics in a certain mood category. In addition the text analyser should be applicable on other kind of texts such as poems.</w:t>
+        <w:t xml:space="preserve">The text analyser we are going to develop should be able to classify texts according to their transferred </w:t>
+      </w:r>
+      <w:r>
+        <w:t>emotion</w:t>
+      </w:r>
+      <w:r>
+        <w:t xml:space="preserve">. In a first step the analyser should be able to put song lyrics in a certain mood category. In </w:t>
+      </w:r>
+      <w:r>
+        <w:t>an additional step</w:t>
+      </w:r>
+      <w:r>
+        <w:t xml:space="preserve"> the text analyser should be applicable </w:t>
+      </w:r>
+      <w:r>
+        <w:t>to</w:t>
+      </w:r>
+      <w:r>
+        <w:t xml:space="preserve"> other kind</w:t>
+      </w:r>
+      <w:r>
+        <w:t>s</w:t>
+      </w:r>
+      <w:bookmarkStart w:id="0" w:name="_GoBack"/>
+      <w:bookmarkEnd w:id="0"/>
+      <w:r>
+        <w:t xml:space="preserve"> of texts such as poems.</w:t>
       </w:r>
     </w:p>
     <w:p>
       <w:r>
-        <w:t>The task of identifying emotions is of a deep interest of man</w:t>
+        <w:t xml:space="preserve">The task </w:t>
+      </w:r>
+      <w:r>
+        <w:t xml:space="preserve">of identifying emotions is of deep interest to </w:t>
+      </w:r>
+      <w:r>
+        <w:t>man</w:t>
       </w:r>
       <w:r>
         <w:t>y</w:t>
@@ -144,177 +163,31 @@
         <w:t>e</w:t>
       </w:r>
       <w:r>
-        <w:t>t analyses or edutainment games</w:t>
+        <w:t xml:space="preserve">t analyses or </w:t>
+      </w:r>
+      <w:r>
+        <w:t>educational</w:t>
+      </w:r>
+      <w:r>
+        <w:t xml:space="preserve"> games</w:t>
       </w:r>
       <w:r>
         <w:t xml:space="preserve"> [</w:t>
       </w:r>
-      <w:proofErr w:type="spellStart"/>
       <w:r>
         <w:rPr>
           <w:lang w:val="de-DE"/>
         </w:rPr>
-        <w:t>Strapparava</w:t>
-      </w:r>
-      <w:proofErr w:type="spellEnd"/>
-      <w:r>
-        <w:rPr>
-          <w:lang w:val="de-DE"/>
-        </w:rPr>
-        <w:t xml:space="preserve">, C., &amp; </w:t>
-      </w:r>
-      <w:proofErr w:type="spellStart"/>
-      <w:r>
-        <w:rPr>
-          <w:lang w:val="de-DE"/>
-        </w:rPr>
-        <w:t>Mihalcea</w:t>
-      </w:r>
-      <w:proofErr w:type="spellEnd"/>
-      <w:r>
-        <w:rPr>
-          <w:lang w:val="de-DE"/>
-        </w:rPr>
-        <w:t xml:space="preserve">, R. (2008, March). Learning </w:t>
-      </w:r>
-      <w:proofErr w:type="spellStart"/>
-      <w:r>
-        <w:rPr>
-          <w:lang w:val="de-DE"/>
-        </w:rPr>
-        <w:t>to</w:t>
-      </w:r>
-      <w:proofErr w:type="spellEnd"/>
-      <w:r>
-        <w:rPr>
-          <w:lang w:val="de-DE"/>
-        </w:rPr>
-        <w:t xml:space="preserve"> </w:t>
-      </w:r>
-      <w:proofErr w:type="spellStart"/>
-      <w:r>
-        <w:rPr>
-          <w:lang w:val="de-DE"/>
-        </w:rPr>
-        <w:t>identify</w:t>
-      </w:r>
-      <w:proofErr w:type="spellEnd"/>
-      <w:r>
-        <w:rPr>
-          <w:lang w:val="de-DE"/>
-        </w:rPr>
-        <w:t xml:space="preserve"> </w:t>
-      </w:r>
-      <w:proofErr w:type="spellStart"/>
-      <w:r>
-        <w:rPr>
-          <w:lang w:val="de-DE"/>
-        </w:rPr>
-        <w:t>emotions</w:t>
-      </w:r>
-      <w:proofErr w:type="spellEnd"/>
-      <w:r>
-        <w:rPr>
-          <w:lang w:val="de-DE"/>
-        </w:rPr>
-        <w:t xml:space="preserve"> in </w:t>
-      </w:r>
-      <w:proofErr w:type="spellStart"/>
-      <w:r>
-        <w:rPr>
-          <w:lang w:val="de-DE"/>
-        </w:rPr>
-        <w:t>text</w:t>
-      </w:r>
-      <w:proofErr w:type="spellEnd"/>
-      <w:r>
-        <w:rPr>
-          <w:lang w:val="de-DE"/>
-        </w:rPr>
-        <w:t xml:space="preserve">. In </w:t>
-      </w:r>
-      <w:proofErr w:type="spellStart"/>
+        <w:t xml:space="preserve">Strapparava, C., &amp; Mihalcea, R. (2008, March). Learning to identify emotions in text. In </w:t>
+      </w:r>
       <w:r>
         <w:rPr>
           <w:i/>
           <w:iCs/>
           <w:lang w:val="de-DE"/>
         </w:rPr>
-        <w:t>Proceedings</w:t>
-      </w:r>
-      <w:proofErr w:type="spellEnd"/>
-      <w:r>
-        <w:rPr>
-          <w:i/>
-          <w:iCs/>
-          <w:lang w:val="de-DE"/>
-        </w:rPr>
-        <w:t xml:space="preserve"> </w:t>
-      </w:r>
-      <w:proofErr w:type="spellStart"/>
-      <w:r>
-        <w:rPr>
-          <w:i/>
-          <w:iCs/>
-          <w:lang w:val="de-DE"/>
-        </w:rPr>
-        <w:t>of</w:t>
-      </w:r>
-      <w:proofErr w:type="spellEnd"/>
-      <w:r>
-        <w:rPr>
-          <w:i/>
-          <w:iCs/>
-          <w:lang w:val="de-DE"/>
-        </w:rPr>
-        <w:t xml:space="preserve"> </w:t>
-      </w:r>
-      <w:proofErr w:type="spellStart"/>
-      <w:r>
-        <w:rPr>
-          <w:i/>
-          <w:iCs/>
-          <w:lang w:val="de-DE"/>
-        </w:rPr>
-        <w:t>the</w:t>
-      </w:r>
-      <w:proofErr w:type="spellEnd"/>
-      <w:r>
-        <w:rPr>
-          <w:i/>
-          <w:iCs/>
-          <w:lang w:val="de-DE"/>
-        </w:rPr>
-        <w:t xml:space="preserve"> 2008 ACM </w:t>
-      </w:r>
-      <w:proofErr w:type="spellStart"/>
-      <w:r>
-        <w:rPr>
-          <w:i/>
-          <w:iCs/>
-          <w:lang w:val="de-DE"/>
-        </w:rPr>
-        <w:t>symposium</w:t>
-      </w:r>
-      <w:proofErr w:type="spellEnd"/>
-      <w:r>
-        <w:rPr>
-          <w:i/>
-          <w:iCs/>
-          <w:lang w:val="de-DE"/>
-        </w:rPr>
-        <w:t xml:space="preserve"> on Applied </w:t>
-      </w:r>
-      <w:proofErr w:type="spellStart"/>
-      <w:r>
-        <w:rPr>
-          <w:i/>
-          <w:iCs/>
-          <w:lang w:val="de-DE"/>
-        </w:rPr>
-        <w:t>computing</w:t>
-      </w:r>
-      <w:proofErr w:type="spellEnd"/>
+        <w:t>Proceedings of the 2008 ACM symposium on Applied computing</w:t>
+      </w:r>
       <w:r>
         <w:rPr>
           <w:lang w:val="de-DE"/>
@@ -1138,7 +1011,6 @@
               <w:rPr>
                 <w:b/>
               </w:rPr>
-              <w:lastRenderedPageBreak/>
               <w:t>Sum</w:t>
             </w:r>
           </w:p>
@@ -1760,6 +1632,7 @@
   <w:style w:type="character" w:default="1" w:styleId="Absatzstandardschriftart">
     <w:name w:val="Default Paragraph Font"/>
     <w:uiPriority w:val="1"/>
+    <w:semiHidden/>
     <w:unhideWhenUsed/>
   </w:style>
   <w:style w:type="table" w:default="1" w:styleId="NormaleTabelle">
@@ -2154,6 +2027,7 @@
   <w:style w:type="character" w:default="1" w:styleId="Absatzstandardschriftart">
     <w:name w:val="Default Paragraph Font"/>
     <w:uiPriority w:val="1"/>
+    <w:semiHidden/>
     <w:unhideWhenUsed/>
   </w:style>
   <w:style w:type="table" w:default="1" w:styleId="NormaleTabelle">
@@ -2585,7 +2459,7 @@
   <a:extraClrSchemeLst/>
   <a:extLst>
     <a:ext uri="{05A4C25C-085E-4340-85A3-A5531E510DB2}">
-      <thm15:themeFamily xmlns:thm15="http://schemas.microsoft.com/office/thememl/2012/main" xmlns="" name="Office Theme" id="{62F939B6-93AF-4DB8-9C6B-D6C7DFDC589F}" vid="{4A3C46E8-61CC-4603-A589-7422A47A8E4A}"/>
+      <thm15:themeFamily xmlns="" xmlns:thm15="http://schemas.microsoft.com/office/thememl/2012/main" name="Office Theme" id="{62F939B6-93AF-4DB8-9C6B-D6C7DFDC589F}" vid="{4A3C46E8-61CC-4603-A589-7422A47A8E4A}"/>
     </a:ext>
   </a:extLst>
 </a:theme>

</xml_diff>

<commit_message>
corrected some smaller mistakes
</commit_message>
<xml_diff>
--- a/Documents/MS1_Project_proposal.docx
+++ b/Documents/MS1_Project_proposal.docx
@@ -85,7 +85,19 @@
         <w:t xml:space="preserve">. In a first step </w:t>
       </w:r>
       <w:r>
-        <w:t>it should be able to categorise song lyrics and i</w:t>
+        <w:t>the analyser</w:t>
+      </w:r>
+      <w:r>
+        <w:t xml:space="preserve"> should be able to categorise</w:t>
+      </w:r>
+      <w:r>
+        <w:t xml:space="preserve"> </w:t>
+      </w:r>
+      <w:r>
+        <w:t>song lyrics</w:t>
+      </w:r>
+      <w:r>
+        <w:t xml:space="preserve"> correctly. I</w:t>
       </w:r>
       <w:r>
         <w:t xml:space="preserve">n </w:t>
@@ -94,7 +106,13 @@
         <w:t>an additional step</w:t>
       </w:r>
       <w:r>
-        <w:t xml:space="preserve"> the text analyser should be applicable </w:t>
+        <w:t xml:space="preserve"> the text analyser should be </w:t>
+      </w:r>
+      <w:r>
+        <w:t xml:space="preserve">made </w:t>
+      </w:r>
+      <w:r>
+        <w:t xml:space="preserve">applicable </w:t>
       </w:r>
       <w:r>
         <w:t>to</w:t>
@@ -106,7 +124,12 @@
         <w:t>s</w:t>
       </w:r>
       <w:r>
-        <w:t xml:space="preserve"> of texts such as poems.</w:t>
+        <w:t xml:space="preserve"> of texts such as</w:t>
+      </w:r>
+      <w:bookmarkStart w:id="0" w:name="_GoBack"/>
+      <w:bookmarkEnd w:id="0"/>
+      <w:r>
+        <w:t xml:space="preserve"> poems.</w:t>
       </w:r>
     </w:p>
     <w:p>
@@ -1214,8 +1237,6 @@
             </w:r>
           </w:p>
         </w:tc>
-        <w:bookmarkStart w:id="0" w:name="_GoBack"/>
-        <w:bookmarkEnd w:id="0"/>
       </w:tr>
       <w:tr>
         <w:tc>
@@ -2342,7 +2363,7 @@
       <w:rPr>
         <w:noProof/>
       </w:rPr>
-      <w:t>2</w:t>
+      <w:t>1</w:t>
     </w:r>
     <w:r>
       <w:fldChar w:fldCharType="end"/>
@@ -3930,7 +3951,7 @@
   <a:extraClrSchemeLst/>
   <a:extLst>
     <a:ext uri="{05A4C25C-085E-4340-85A3-A5531E510DB2}">
-      <thm15:themeFamily xmlns="" xmlns:thm15="http://schemas.microsoft.com/office/thememl/2012/main" name="Office Theme" id="{62F939B6-93AF-4DB8-9C6B-D6C7DFDC589F}" vid="{4A3C46E8-61CC-4603-A589-7422A47A8E4A}"/>
+      <thm15:themeFamily xmlns:thm15="http://schemas.microsoft.com/office/thememl/2012/main" xmlns="" name="Office Theme" id="{62F939B6-93AF-4DB8-9C6B-D6C7DFDC589F}" vid="{4A3C46E8-61CC-4603-A589-7422A47A8E4A}"/>
     </a:ext>
   </a:extLst>
 </a:theme>

</xml_diff>